<commit_message>
mise à jour architecture
</commit_message>
<xml_diff>
--- a/IB/Ecritoire.docx
+++ b/IB/Ecritoire.docx
@@ -167,14 +167,27 @@
       <w:r>
         <w:t xml:space="preserve">                                                                                                             Figure </w:t>
       </w:r>
-      <w:fldSimple w:instr=" SEQ Figure \* ARABIC ">
-        <w:r>
-          <w:rPr>
-            <w:noProof/>
-          </w:rPr>
-          <w:t>1</w:t>
-        </w:r>
-      </w:fldSimple>
+      <w:r>
+        <w:fldChar w:fldCharType="begin"/>
+      </w:r>
+      <w:r>
+        <w:instrText xml:space="preserve"> SEQ Figure \* ARABIC </w:instrText>
+      </w:r>
+      <w:r>
+        <w:fldChar w:fldCharType="separate"/>
+      </w:r>
+      <w:r>
+        <w:rPr>
+          <w:noProof/>
+        </w:rPr>
+        <w:t>1</w:t>
+      </w:r>
+      <w:r>
+        <w:rPr>
+          <w:noProof/>
+        </w:rPr>
+        <w:fldChar w:fldCharType="end"/>
+      </w:r>
       <w:r>
         <w:t xml:space="preserve">:structure de but </w:t>
       </w:r>
@@ -1211,15 +1224,7 @@
           <w:sz w:val="24"/>
           <w:szCs w:val="24"/>
         </w:rPr>
-        <w:t>Un</w:t>
-      </w:r>
-      <w:r>
-        <w:rPr>
-          <w:rFonts w:cs="Times New Roman"/>
-          <w:sz w:val="24"/>
-          <w:szCs w:val="24"/>
-        </w:rPr>
-        <w:t xml:space="preserve"> scénario est caractérisé par des </w:t>
+        <w:t xml:space="preserve">Un scénario est caractérisé par des </w:t>
       </w:r>
       <w:r>
         <w:rPr>
@@ -1307,15 +1312,7 @@
           <w:sz w:val="24"/>
           <w:szCs w:val="24"/>
         </w:rPr>
-        <w:t>être satisfaite après l’</w:t>
-      </w:r>
-      <w:r>
-        <w:rPr>
-          <w:rFonts w:cs="Times New Roman"/>
-          <w:sz w:val="24"/>
-          <w:szCs w:val="24"/>
-        </w:rPr>
-        <w:t>exécution du scénario</w:t>
+        <w:t>être satisfaite après l’exécution du scénario</w:t>
       </w:r>
       <w:r>
         <w:rPr>
@@ -2888,19 +2885,14 @@
         </w:rPr>
         <w:t>établissent des relations horizontales entre les FBs : de complémentarité grâce aux liens</w:t>
       </w:r>
-    </w:p>
-    <w:p>
-      <w:pPr>
-        <w:autoSpaceDE w:val="0"/>
-        <w:autoSpaceDN w:val="0"/>
-        <w:adjustRightInd w:val="0"/>
-        <w:spacing w:after="0" w:line="240" w:lineRule="auto"/>
-        <w:rPr>
-          <w:rFonts w:cs="Times New Roman"/>
-          <w:sz w:val="24"/>
-          <w:szCs w:val="24"/>
-        </w:rPr>
-      </w:pPr>
+      <w:r>
+        <w:rPr>
+          <w:rFonts w:cs="Times New Roman"/>
+          <w:sz w:val="24"/>
+          <w:szCs w:val="24"/>
+        </w:rPr>
+        <w:t xml:space="preserve"> </w:t>
+      </w:r>
       <w:r>
         <w:rPr>
           <w:rFonts w:cs="Times New Roman"/>
@@ -2943,7 +2935,15 @@
           <w:sz w:val="24"/>
           <w:szCs w:val="24"/>
         </w:rPr>
-        <w:t>. Les liens ‘</w:t>
+        <w:t xml:space="preserve">. Les liens </w:t>
+      </w:r>
+      <w:r>
+        <w:rPr>
+          <w:rFonts w:cs="Times New Roman"/>
+          <w:sz w:val="24"/>
+          <w:szCs w:val="24"/>
+        </w:rPr>
+        <w:t>‘</w:t>
       </w:r>
       <w:r>
         <w:rPr>
@@ -2963,19 +2963,14 @@
         </w:rPr>
         <w:t>établissent des relations verticales entre</w:t>
       </w:r>
-    </w:p>
-    <w:p>
-      <w:pPr>
-        <w:autoSpaceDE w:val="0"/>
-        <w:autoSpaceDN w:val="0"/>
-        <w:adjustRightInd w:val="0"/>
-        <w:spacing w:after="0" w:line="240" w:lineRule="auto"/>
-        <w:rPr>
-          <w:rFonts w:cs="Times New Roman"/>
-          <w:sz w:val="24"/>
-          <w:szCs w:val="24"/>
-        </w:rPr>
-      </w:pPr>
+      <w:r>
+        <w:rPr>
+          <w:rFonts w:cs="Times New Roman"/>
+          <w:sz w:val="24"/>
+          <w:szCs w:val="24"/>
+        </w:rPr>
+        <w:t xml:space="preserve"> </w:t>
+      </w:r>
       <w:r>
         <w:rPr>
           <w:rFonts w:cs="Times New Roman"/>
@@ -2984,38 +2979,32 @@
         </w:rPr>
         <w:t>FBs. Les trois liens conduisent donc à une organisation hiérarchique des fragments de besoins. La pratique de</w:t>
       </w:r>
-    </w:p>
-    <w:p>
-      <w:pPr>
-        <w:autoSpaceDE w:val="0"/>
-        <w:autoSpaceDN w:val="0"/>
-        <w:adjustRightInd w:val="0"/>
-        <w:spacing w:after="0" w:line="240" w:lineRule="auto"/>
-        <w:rPr>
-          <w:rFonts w:cs="Times New Roman"/>
-          <w:sz w:val="24"/>
-          <w:szCs w:val="24"/>
-        </w:rPr>
-      </w:pPr>
-      <w:r>
-        <w:rPr>
-          <w:rFonts w:cs="Times New Roman"/>
-          <w:sz w:val="24"/>
-          <w:szCs w:val="24"/>
-        </w:rPr>
-        <w:t>l’Ecritoire nous a conduit a prédéfinir trois niveaux d’affinement correspondant à trois niveaux d’abstraction</w:t>
-      </w:r>
-    </w:p>
-    <w:p>
-      <w:pPr>
-        <w:rPr>
-          <w:rFonts w:cs="Times New Roman"/>
-          <w:i/>
-          <w:iCs/>
-          <w:sz w:val="24"/>
-          <w:szCs w:val="24"/>
-        </w:rPr>
-      </w:pPr>
+      <w:r>
+        <w:rPr>
+          <w:rFonts w:cs="Times New Roman"/>
+          <w:sz w:val="24"/>
+          <w:szCs w:val="24"/>
+        </w:rPr>
+        <w:t xml:space="preserve"> l’Ecritoire nous a conduit à</w:t>
+      </w:r>
+      <w:r>
+        <w:rPr>
+          <w:rFonts w:cs="Times New Roman"/>
+          <w:sz w:val="24"/>
+          <w:szCs w:val="24"/>
+        </w:rPr>
+        <w:t xml:space="preserve"> prédéfinir trois niveaux d’affinement correspondant à trois niveaux d’abstraction</w:t>
+      </w:r>
+      <w:r>
+        <w:rPr>
+          <w:rFonts w:cs="Times New Roman"/>
+          <w:sz w:val="24"/>
+          <w:szCs w:val="24"/>
+        </w:rPr>
+        <w:t xml:space="preserve"> </w:t>
+      </w:r>
+      <w:bookmarkStart w:id="0" w:name="_GoBack"/>
+      <w:bookmarkEnd w:id="0"/>
       <w:r>
         <w:rPr>
           <w:rFonts w:cs="Times New Roman"/>
@@ -3179,128 +3168,136 @@
           <w:sz w:val="24"/>
           <w:szCs w:val="24"/>
         </w:rPr>
+        <w:t xml:space="preserve">L’objectif du niveau </w:t>
+      </w:r>
+      <w:r>
+        <w:rPr>
+          <w:rFonts w:cs="Times New Roman"/>
+          <w:i/>
+          <w:iCs/>
+          <w:sz w:val="24"/>
+          <w:szCs w:val="24"/>
+        </w:rPr>
+        <w:t xml:space="preserve">comportemental </w:t>
+      </w:r>
+      <w:r>
+        <w:rPr>
+          <w:rFonts w:cs="Times New Roman"/>
+          <w:sz w:val="24"/>
+          <w:szCs w:val="24"/>
+        </w:rPr>
+        <w:t>est d’identifier les besoins en services que le système doit fournir à</w:t>
+      </w:r>
+      <w:r>
+        <w:rPr>
+          <w:rFonts w:cs="Times New Roman"/>
+          <w:sz w:val="24"/>
+          <w:szCs w:val="24"/>
+        </w:rPr>
+        <w:t xml:space="preserve"> l</w:t>
+      </w:r>
+      <w:r>
+        <w:rPr>
+          <w:rFonts w:cs="Times New Roman"/>
+          <w:sz w:val="24"/>
+          <w:szCs w:val="24"/>
+        </w:rPr>
+        <w:t>’entreprise</w:t>
+      </w:r>
+      <w:r>
+        <w:rPr>
+          <w:rFonts w:cs="Times New Roman"/>
+          <w:sz w:val="24"/>
+          <w:szCs w:val="24"/>
+        </w:rPr>
+        <w:t>.</w:t>
+      </w:r>
+      <w:r>
+        <w:rPr>
+          <w:rFonts w:cs="Times New Roman"/>
+          <w:sz w:val="24"/>
+          <w:szCs w:val="24"/>
+        </w:rPr>
+        <w:t xml:space="preserve"> Un </w:t>
+      </w:r>
+      <w:r>
+        <w:rPr>
+          <w:rFonts w:cs="Times New Roman"/>
+          <w:i/>
+          <w:iCs/>
+          <w:sz w:val="24"/>
+          <w:szCs w:val="24"/>
+        </w:rPr>
+        <w:t xml:space="preserve">FB </w:t>
+      </w:r>
+      <w:r>
+        <w:rPr>
+          <w:rFonts w:cs="Times New Roman"/>
+          <w:sz w:val="24"/>
+          <w:szCs w:val="24"/>
+        </w:rPr>
+        <w:t xml:space="preserve">comportemental associe un </w:t>
+      </w:r>
+      <w:r>
+        <w:rPr>
+          <w:rFonts w:cs="Times New Roman"/>
+          <w:i/>
+          <w:iCs/>
+          <w:sz w:val="24"/>
+          <w:szCs w:val="24"/>
+        </w:rPr>
+        <w:t xml:space="preserve">but de gestion </w:t>
+      </w:r>
+      <w:r>
+        <w:rPr>
+          <w:rFonts w:cs="Times New Roman"/>
+          <w:sz w:val="24"/>
+          <w:szCs w:val="24"/>
+        </w:rPr>
+        <w:t xml:space="preserve">à un </w:t>
+      </w:r>
+      <w:r>
+        <w:rPr>
+          <w:rFonts w:cs="Times New Roman"/>
+          <w:i/>
+          <w:iCs/>
+          <w:sz w:val="24"/>
+          <w:szCs w:val="24"/>
+        </w:rPr>
+        <w:t>scénario de service</w:t>
+      </w:r>
+      <w:r>
+        <w:rPr>
+          <w:rFonts w:cs="Times New Roman"/>
+          <w:sz w:val="24"/>
+          <w:szCs w:val="24"/>
+        </w:rPr>
+        <w:t>. Le but de gestion</w:t>
+      </w:r>
+      <w:r>
+        <w:rPr>
+          <w:rFonts w:cs="Times New Roman"/>
+          <w:sz w:val="24"/>
+          <w:szCs w:val="24"/>
+        </w:rPr>
+        <w:t xml:space="preserve"> </w:t>
+      </w:r>
+      <w:r>
+        <w:rPr>
+          <w:rFonts w:cs="Times New Roman"/>
+          <w:sz w:val="24"/>
+          <w:szCs w:val="24"/>
+        </w:rPr>
+        <w:t xml:space="preserve">correspond à un objectif de l’organisation à l’égard de ses clients. </w:t>
+      </w:r>
+      <w:r>
+        <w:rPr>
+          <w:rFonts w:cs="Times New Roman"/>
+          <w:sz w:val="24"/>
+          <w:szCs w:val="24"/>
+        </w:rPr>
         <w:lastRenderedPageBreak/>
-        <w:t xml:space="preserve">L’objectif du niveau </w:t>
-      </w:r>
-      <w:r>
-        <w:rPr>
-          <w:rFonts w:cs="Times New Roman"/>
-          <w:i/>
-          <w:iCs/>
-          <w:sz w:val="24"/>
-          <w:szCs w:val="24"/>
-        </w:rPr>
-        <w:t xml:space="preserve">comportemental </w:t>
-      </w:r>
-      <w:r>
-        <w:rPr>
-          <w:rFonts w:cs="Times New Roman"/>
-          <w:sz w:val="24"/>
-          <w:szCs w:val="24"/>
-        </w:rPr>
-        <w:t>est d’identifier les besoins en services que le système doit fournir à</w:t>
-      </w:r>
-      <w:r>
-        <w:rPr>
-          <w:rFonts w:cs="Times New Roman"/>
-          <w:sz w:val="24"/>
-          <w:szCs w:val="24"/>
-        </w:rPr>
-        <w:t xml:space="preserve"> l</w:t>
-      </w:r>
-      <w:r>
-        <w:rPr>
-          <w:rFonts w:cs="Times New Roman"/>
-          <w:sz w:val="24"/>
-          <w:szCs w:val="24"/>
-        </w:rPr>
-        <w:t>’entreprise</w:t>
-      </w:r>
-      <w:r>
-        <w:rPr>
-          <w:rFonts w:cs="Times New Roman"/>
-          <w:sz w:val="24"/>
-          <w:szCs w:val="24"/>
-        </w:rPr>
-        <w:t>.</w:t>
-      </w:r>
-      <w:r>
-        <w:rPr>
-          <w:rFonts w:cs="Times New Roman"/>
-          <w:sz w:val="24"/>
-          <w:szCs w:val="24"/>
-        </w:rPr>
-        <w:t xml:space="preserve"> Un </w:t>
-      </w:r>
-      <w:r>
-        <w:rPr>
-          <w:rFonts w:cs="Times New Roman"/>
-          <w:i/>
-          <w:iCs/>
-          <w:sz w:val="24"/>
-          <w:szCs w:val="24"/>
-        </w:rPr>
-        <w:t xml:space="preserve">FB </w:t>
-      </w:r>
-      <w:r>
-        <w:rPr>
-          <w:rFonts w:cs="Times New Roman"/>
-          <w:sz w:val="24"/>
-          <w:szCs w:val="24"/>
-        </w:rPr>
-        <w:t xml:space="preserve">comportemental associe un </w:t>
-      </w:r>
-      <w:r>
-        <w:rPr>
-          <w:rFonts w:cs="Times New Roman"/>
-          <w:i/>
-          <w:iCs/>
-          <w:sz w:val="24"/>
-          <w:szCs w:val="24"/>
-        </w:rPr>
-        <w:t xml:space="preserve">but de gestion </w:t>
-      </w:r>
-      <w:r>
-        <w:rPr>
-          <w:rFonts w:cs="Times New Roman"/>
-          <w:sz w:val="24"/>
-          <w:szCs w:val="24"/>
-        </w:rPr>
-        <w:t xml:space="preserve">à un </w:t>
-      </w:r>
-      <w:r>
-        <w:rPr>
-          <w:rFonts w:cs="Times New Roman"/>
-          <w:i/>
-          <w:iCs/>
-          <w:sz w:val="24"/>
-          <w:szCs w:val="24"/>
-        </w:rPr>
-        <w:t>scénario de service</w:t>
-      </w:r>
-      <w:r>
-        <w:rPr>
-          <w:rFonts w:cs="Times New Roman"/>
-          <w:sz w:val="24"/>
-          <w:szCs w:val="24"/>
-        </w:rPr>
-        <w:t>. Le but de gestion</w:t>
-      </w:r>
-      <w:r>
-        <w:rPr>
-          <w:rFonts w:cs="Times New Roman"/>
-          <w:sz w:val="24"/>
-          <w:szCs w:val="24"/>
-        </w:rPr>
-        <w:t xml:space="preserve"> </w:t>
-      </w:r>
-      <w:r>
-        <w:rPr>
-          <w:rFonts w:cs="Times New Roman"/>
-          <w:sz w:val="24"/>
-          <w:szCs w:val="24"/>
-        </w:rPr>
-        <w:t>correspond à un objectif de l’organisation à l’égard de ses clients. Le scénario de service décrit le flux de</w:t>
+        <w:t>Le scénario de service décrit le flux de</w:t>
       </w:r>
       <w:r>
         <w:rPr>
@@ -3696,8 +3693,6 @@
         </w:rPr>
         <w:t xml:space="preserve"> </w:t>
       </w:r>
-      <w:bookmarkStart w:id="0" w:name="_GoBack"/>
-      <w:bookmarkEnd w:id="0"/>
       <w:r>
         <w:rPr>
           <w:rFonts w:cs="Times New Roman"/>
@@ -3725,7 +3720,6 @@
           <w:sz w:val="24"/>
           <w:szCs w:val="24"/>
         </w:rPr>
-        <w:lastRenderedPageBreak/>
         <w:t xml:space="preserve">Un </w:t>
       </w:r>
       <w:r>
@@ -3805,6 +3799,7 @@
           <w:noProof/>
           <w:lang w:eastAsia="fr-FR"/>
         </w:rPr>
+        <w:lastRenderedPageBreak/>
         <w:drawing>
           <wp:inline distT="0" distB="0" distL="0" distR="0">
             <wp:extent cx="4715533" cy="3372321"/>

</xml_diff>